<commit_message>
Update DOCX with K1 factual context on missing annual statements
</commit_message>
<xml_diff>
--- a/artifacts/Vragen_Advocaat_Maud_van_der_Zee.docx
+++ b/artifacts/Vragen_Advocaat_Maud_van_der_Zee.docx
@@ -1378,6 +1378,32 @@
           <w:szCs w:val="22"/>
         </w:rPr>
         <w:t xml:space="preserve">Heeft Freca jaarlijkse saldo-overzichten verstrekt (Art. 9 leningsovereenkomst)? Heeft Dinck tijdig bezwaar gemaakt? Zo niet, is het saldo juridisch vastgesteld?</w:t>
+      </w:r>
+    </w:p>
+    <w:p>
+      <w:pPr>
+        <w:spacing w:after="80"/>
+        <w:ind w:left="360"/>
+      </w:pPr>
+      <w:r>
+        <w:rPr>
+          <w:rFonts w:ascii="Arial" w:cs="Arial" w:eastAsia="Arial" w:hAnsi="Arial"/>
+          <w:b/>
+          <w:bCs/>
+          <w:sz w:val="22"/>
+          <w:szCs w:val="22"/>
+        </w:rPr>
+        <w:t xml:space="preserve">Feitelijk: </w:t>
+      </w:r>
+      <w:r>
+        <w:rPr>
+          <w:rFonts w:ascii="Arial" w:cs="Arial" w:eastAsia="Arial" w:hAnsi="Arial"/>
+          <w:i/>
+          <w:iCs/>
+          <w:sz w:val="22"/>
+          <w:szCs w:val="22"/>
+        </w:rPr>
+        <w:t xml:space="preserve">Nee, Freca heeft geen jaarlijkse saldo-overzichten verstrekt. Dinck heeft geen bezwaar gemaakt. Er is geen juridisch vastgesteld saldo — het huidige saldo komt uitsluitend uit de Snelstart-boekhouding.</w:t>
       </w:r>
     </w:p>
     <w:p>

</xml_diff>